<commit_message>
docs: Update permissions letters and refine QR code image sources
</commit_message>
<xml_diff>
--- a/.docs/thesis/documentation/Letter Asking Permission to Deploy/Letter Asking Permission to Deploy the System.docx
+++ b/.docs/thesis/documentation/Letter Asking Permission to Deploy/Letter Asking Permission to Deploy the System.docx
@@ -50,8 +50,6 @@
           <w:szCs w:val="22"/>
         </w:rPr>
       </w:pPr>
-      <w:bookmarkStart w:id="0" w:name="_GoBack"/>
-      <w:bookmarkEnd w:id="0"/>
     </w:p>
     <w:p>
       <w:pPr>
@@ -1017,25 +1015,7 @@
           <w:sz w:val="22"/>
           <w:szCs w:val="22"/>
         </w:rPr>
-        <w:t xml:space="preserve">Phase </w:t>
-      </w:r>
-      <w:proofErr w:type="gramStart"/>
-      <w:r>
-        <w:rPr>
-          <w:rFonts w:ascii="Arial" w:hAnsi="Arial" w:cs="Arial"/>
-          <w:sz w:val="22"/>
-          <w:szCs w:val="22"/>
-        </w:rPr>
-        <w:t>1</w:t>
-      </w:r>
-      <w:proofErr w:type="gramEnd"/>
-      <w:r>
-        <w:rPr>
-          <w:rFonts w:ascii="Arial" w:hAnsi="Arial" w:cs="Arial"/>
-          <w:sz w:val="22"/>
-          <w:szCs w:val="22"/>
-        </w:rPr>
-        <w:t xml:space="preserve"> (BSCS Pilot Testing): Initial deployment with BSCS students across all year levels during BSCS-specific from CCIS department events. This phase focuses on gathering detailed feedback, identifying bugs, and validating core system functionality with a focused user group.</w:t>
+        <w:t>Phase 1 (BSCS Pilot Testing): Initial deployment with BSCS students across all year levels during BSCS-specific from CCIS department events. This phase focuses on gathering detailed feedback, identifying bugs, and validating core system functionality with a focused user group.</w:t>
       </w:r>
     </w:p>
     <w:p>
@@ -1091,25 +1071,7 @@
           <w:sz w:val="22"/>
           <w:szCs w:val="22"/>
         </w:rPr>
-        <w:t xml:space="preserve">Phase </w:t>
-      </w:r>
-      <w:proofErr w:type="gramStart"/>
-      <w:r>
-        <w:rPr>
-          <w:rFonts w:ascii="Arial" w:hAnsi="Arial" w:cs="Arial"/>
-          <w:sz w:val="22"/>
-          <w:szCs w:val="22"/>
-        </w:rPr>
-        <w:t>3</w:t>
-      </w:r>
-      <w:proofErr w:type="gramEnd"/>
-      <w:r>
-        <w:rPr>
-          <w:rFonts w:ascii="Arial" w:hAnsi="Arial" w:cs="Arial"/>
-          <w:sz w:val="22"/>
-          <w:szCs w:val="22"/>
-        </w:rPr>
-        <w:t xml:space="preserve"> (University-Wide USC Events): Following successful validation across the entire CCIS department, deploy the system for university-wide events that organized by the University Student Council (USC), making it available to the entire SNSU community.</w:t>
+        <w:t>Phase 3 (University-Wide USC Events): Following successful validation across the entire CCIS department, deploy the system for university-wide events that organized by the University Student Council (USC), making it available to the entire SNSU community.</w:t>
       </w:r>
     </w:p>
     <w:p>
@@ -1713,6 +1675,14 @@
         </w:rPr>
         <w:t>Thesis Professor</w:t>
       </w:r>
+      <w:r>
+        <w:rPr>
+          <w:rFonts w:ascii="Arial" w:hAnsi="Arial" w:cs="Arial"/>
+          <w:sz w:val="22"/>
+          <w:szCs w:val="22"/>
+        </w:rPr>
+        <w:t>/Adviser</w:t>
+      </w:r>
     </w:p>
     <w:p>
       <w:pPr>
@@ -1789,7 +1759,7 @@
           <w:sz w:val="22"/>
           <w:szCs w:val="22"/>
         </w:rPr>
-        <w:t>BSCS-Program Chair</w:t>
+        <w:t>CCIS - Dean</w:t>
       </w:r>
     </w:p>
     <w:p>
@@ -1811,6 +1781,8 @@
           <w:docGrid w:linePitch="360"/>
         </w:sectPr>
       </w:pPr>
+      <w:bookmarkStart w:id="0" w:name="_GoBack"/>
+      <w:bookmarkEnd w:id="0"/>
     </w:p>
     <w:p>
       <w:pPr>
@@ -3376,7 +3348,7 @@
 </file>
 
 <file path=customXml/itemProps1.xml><?xml version="1.0" encoding="utf-8"?>
-<ds:datastoreItem xmlns:ds="http://schemas.openxmlformats.org/officeDocument/2006/customXml" ds:itemID="{D7E60094-E89D-4A09-A335-C33954673A2E}">
+<ds:datastoreItem xmlns:ds="http://schemas.openxmlformats.org/officeDocument/2006/customXml" ds:itemID="{09FE1B96-3ED4-4A02-805E-FC637271A2FF}">
   <ds:schemaRefs>
     <ds:schemaRef ds:uri="http://schemas.openxmlformats.org/officeDocument/2006/bibliography"/>
   </ds:schemaRefs>

</xml_diff>

<commit_message>
feat: add letters requesting permission for system deployment and survey distribution
</commit_message>
<xml_diff>
--- a/.docs/thesis/documentation/Letter Asking Permission to Deploy/Letter Asking Permission to Deploy the System.docx
+++ b/.docs/thesis/documentation/Letter Asking Permission to Deploy/Letter Asking Permission to Deploy the System.docx
@@ -12,17 +12,6 @@
           <w:szCs w:val="22"/>
         </w:rPr>
       </w:pPr>
-    </w:p>
-    <w:p>
-      <w:pPr>
-        <w:spacing w:line="360" w:lineRule="auto"/>
-        <w:jc w:val="both"/>
-        <w:rPr>
-          <w:rFonts w:ascii="Arial" w:hAnsi="Arial" w:cs="Arial"/>
-          <w:sz w:val="22"/>
-          <w:szCs w:val="22"/>
-        </w:rPr>
-      </w:pPr>
       <w:r>
         <w:rPr>
           <w:rFonts w:ascii="Arial" w:hAnsi="Arial" w:cs="Arial"/>
@@ -53,7 +42,7 @@
     </w:p>
     <w:p>
       <w:pPr>
-        <w:spacing w:line="360" w:lineRule="auto"/>
+        <w:spacing w:after="0" w:line="240" w:lineRule="auto"/>
         <w:jc w:val="both"/>
         <w:rPr>
           <w:rFonts w:ascii="Arial" w:hAnsi="Arial" w:cs="Arial"/>
@@ -90,7 +79,7 @@
     </w:p>
     <w:p>
       <w:pPr>
-        <w:spacing w:line="360" w:lineRule="auto"/>
+        <w:spacing w:after="0" w:line="240" w:lineRule="auto"/>
         <w:jc w:val="both"/>
         <w:rPr>
           <w:rFonts w:ascii="Arial" w:hAnsi="Arial" w:cs="Arial"/>
@@ -125,7 +114,7 @@
     </w:p>
     <w:p>
       <w:pPr>
-        <w:spacing w:line="360" w:lineRule="auto"/>
+        <w:spacing w:after="0" w:line="240" w:lineRule="auto"/>
         <w:jc w:val="both"/>
         <w:rPr>
           <w:rFonts w:ascii="Arial" w:hAnsi="Arial" w:cs="Arial"/>
@@ -162,7 +151,7 @@
     </w:p>
     <w:p>
       <w:pPr>
-        <w:spacing w:line="360" w:lineRule="auto"/>
+        <w:spacing w:after="0" w:line="240" w:lineRule="auto"/>
         <w:jc w:val="both"/>
         <w:rPr>
           <w:rFonts w:ascii="Arial" w:hAnsi="Arial" w:cs="Arial"/>
@@ -303,41 +292,31 @@
           <w:sz w:val="22"/>
           <w:szCs w:val="22"/>
         </w:rPr>
-        <w:t xml:space="preserve">We, the 3rd-year Bachelor of Science in Computer Science (BSCS) students of Surigao </w:t>
-      </w:r>
-      <w:proofErr w:type="gramStart"/>
-      <w:r>
-        <w:rPr>
-          <w:rFonts w:ascii="Arial" w:hAnsi="Arial" w:cs="Arial"/>
-          <w:sz w:val="22"/>
-          <w:szCs w:val="22"/>
-        </w:rPr>
-        <w:t>del</w:t>
-      </w:r>
-      <w:proofErr w:type="gramEnd"/>
-      <w:r>
-        <w:rPr>
-          <w:rFonts w:ascii="Arial" w:hAnsi="Arial" w:cs="Arial"/>
-          <w:sz w:val="22"/>
-          <w:szCs w:val="22"/>
-        </w:rPr>
-        <w:t xml:space="preserve"> Norte State University (SNSU), have successfully completed the development phase</w:t>
-      </w:r>
-      <w:r>
-        <w:rPr>
-          <w:rFonts w:ascii="Arial" w:hAnsi="Arial" w:cs="Arial"/>
-          <w:sz w:val="22"/>
-          <w:szCs w:val="22"/>
-        </w:rPr>
-        <w:t xml:space="preserve"> of our thesis project titled </w:t>
-      </w:r>
-      <w:r>
-        <w:rPr>
-          <w:rFonts w:ascii="Arial" w:hAnsi="Arial" w:cs="Arial"/>
-          <w:sz w:val="22"/>
-          <w:szCs w:val="22"/>
-        </w:rPr>
-        <w:t>"</w:t>
+        <w:t>We, the 3rd-year BSCS students of SNS</w:t>
+      </w:r>
+      <w:r>
+        <w:rPr>
+          <w:rFonts w:ascii="Arial" w:hAnsi="Arial" w:cs="Arial"/>
+          <w:sz w:val="22"/>
+          <w:szCs w:val="22"/>
+        </w:rPr>
+        <w:t xml:space="preserve">U, </w:t>
+      </w:r>
+      <w:r>
+        <w:rPr>
+          <w:rFonts w:ascii="Arial" w:hAnsi="Arial" w:cs="Arial"/>
+          <w:sz w:val="22"/>
+          <w:szCs w:val="22"/>
+        </w:rPr>
+        <w:t>have completed our thesis project</w:t>
+      </w:r>
+      <w:r>
+        <w:rPr>
+          <w:rFonts w:ascii="Arial" w:hAnsi="Arial" w:cs="Arial"/>
+          <w:sz w:val="22"/>
+          <w:szCs w:val="22"/>
+        </w:rPr>
+        <w:t xml:space="preserve"> </w:t>
       </w:r>
       <w:r>
         <w:rPr>
@@ -346,152 +325,50 @@
           <w:sz w:val="22"/>
           <w:szCs w:val="22"/>
         </w:rPr>
-        <w:t>A Comprehensive Mobile Web-Based Attendance Monitoring System with Integrated Analytics for School Event of the University."</w:t>
-      </w:r>
-    </w:p>
-    <w:p>
-      <w:pPr>
-        <w:spacing w:line="360" w:lineRule="auto"/>
-        <w:jc w:val="both"/>
-        <w:rPr>
-          <w:rFonts w:ascii="Arial" w:hAnsi="Arial" w:cs="Arial"/>
-          <w:sz w:val="22"/>
-          <w:szCs w:val="22"/>
-        </w:rPr>
-      </w:pPr>
-      <w:r>
-        <w:rPr>
-          <w:rFonts w:ascii="Arial" w:hAnsi="Arial" w:cs="Arial"/>
-          <w:sz w:val="22"/>
-          <w:szCs w:val="22"/>
-        </w:rPr>
-        <w:t xml:space="preserve">Incorporating the valuable recommendations from our proposal defense panel members (Mr. Renz M. </w:t>
-      </w:r>
-      <w:proofErr w:type="spellStart"/>
-      <w:r>
-        <w:rPr>
-          <w:rFonts w:ascii="Arial" w:hAnsi="Arial" w:cs="Arial"/>
-          <w:sz w:val="22"/>
-          <w:szCs w:val="22"/>
-        </w:rPr>
-        <w:t>Buctuan</w:t>
-      </w:r>
-      <w:proofErr w:type="spellEnd"/>
-      <w:r>
-        <w:rPr>
-          <w:rFonts w:ascii="Arial" w:hAnsi="Arial" w:cs="Arial"/>
-          <w:sz w:val="22"/>
-          <w:szCs w:val="22"/>
-        </w:rPr>
-        <w:t xml:space="preserve">, MIT; Mr. Robert R. </w:t>
-      </w:r>
-      <w:proofErr w:type="spellStart"/>
-      <w:r>
-        <w:rPr>
-          <w:rFonts w:ascii="Arial" w:hAnsi="Arial" w:cs="Arial"/>
-          <w:sz w:val="22"/>
-          <w:szCs w:val="22"/>
-        </w:rPr>
-        <w:t>Bacarro</w:t>
-      </w:r>
-      <w:proofErr w:type="spellEnd"/>
-      <w:r>
-        <w:rPr>
-          <w:rFonts w:ascii="Arial" w:hAnsi="Arial" w:cs="Arial"/>
-          <w:sz w:val="22"/>
-          <w:szCs w:val="22"/>
-        </w:rPr>
-        <w:t xml:space="preserve">, MECE, MBA; and Mrs. </w:t>
-      </w:r>
-      <w:proofErr w:type="spellStart"/>
-      <w:r>
-        <w:rPr>
-          <w:rFonts w:ascii="Arial" w:hAnsi="Arial" w:cs="Arial"/>
-          <w:sz w:val="22"/>
-          <w:szCs w:val="22"/>
-        </w:rPr>
-        <w:t>Unife</w:t>
-      </w:r>
-      <w:proofErr w:type="spellEnd"/>
-      <w:r>
-        <w:rPr>
-          <w:rFonts w:ascii="Arial" w:hAnsi="Arial" w:cs="Arial"/>
-          <w:sz w:val="22"/>
-          <w:szCs w:val="22"/>
-        </w:rPr>
-        <w:t xml:space="preserve"> O. </w:t>
-      </w:r>
-      <w:proofErr w:type="spellStart"/>
-      <w:r>
-        <w:rPr>
-          <w:rFonts w:ascii="Arial" w:hAnsi="Arial" w:cs="Arial"/>
-          <w:sz w:val="22"/>
-          <w:szCs w:val="22"/>
-        </w:rPr>
-        <w:t>Cagas</w:t>
-      </w:r>
-      <w:proofErr w:type="spellEnd"/>
-      <w:r>
-        <w:rPr>
-          <w:rFonts w:ascii="Arial" w:hAnsi="Arial" w:cs="Arial"/>
-          <w:sz w:val="22"/>
-          <w:szCs w:val="22"/>
-        </w:rPr>
-        <w:t>, DTE), we have developed a fully functional system that addresses the challenges of traditiona</w:t>
-      </w:r>
-      <w:r>
-        <w:rPr>
-          <w:rFonts w:ascii="Arial" w:hAnsi="Arial" w:cs="Arial"/>
-          <w:sz w:val="22"/>
-          <w:szCs w:val="22"/>
-        </w:rPr>
-        <w:t>l attendance monitoring methods</w:t>
-      </w:r>
-      <w:r>
-        <w:rPr>
-          <w:rFonts w:ascii="Arial" w:hAnsi="Arial" w:cs="Arial"/>
-          <w:sz w:val="22"/>
-          <w:szCs w:val="22"/>
-        </w:rPr>
-        <w:t>.</w:t>
-      </w:r>
-    </w:p>
-    <w:p>
-      <w:pPr>
-        <w:spacing w:line="360" w:lineRule="auto"/>
-        <w:jc w:val="both"/>
-        <w:rPr>
-          <w:rFonts w:ascii="Arial" w:hAnsi="Arial" w:cs="Arial"/>
-          <w:sz w:val="22"/>
-          <w:szCs w:val="22"/>
-        </w:rPr>
-      </w:pPr>
-      <w:r>
-        <w:rPr>
-          <w:rFonts w:ascii="Arial" w:hAnsi="Arial" w:cs="Arial"/>
-          <w:sz w:val="22"/>
-          <w:szCs w:val="22"/>
-        </w:rPr>
-        <w:t>System Overview:</w:t>
-      </w:r>
-    </w:p>
-    <w:p>
-      <w:pPr>
-        <w:spacing w:line="360" w:lineRule="auto"/>
-        <w:jc w:val="both"/>
-        <w:rPr>
-          <w:rFonts w:ascii="Arial" w:hAnsi="Arial" w:cs="Arial"/>
-          <w:sz w:val="22"/>
-          <w:szCs w:val="22"/>
-        </w:rPr>
-      </w:pPr>
-      <w:r>
-        <w:rPr>
-          <w:rFonts w:ascii="Arial" w:hAnsi="Arial" w:cs="Arial"/>
-          <w:sz w:val="22"/>
-          <w:szCs w:val="22"/>
-        </w:rPr>
-        <w:t>Our developed system features the following key functionalities:</w:t>
+        <w:t>"A Comprehensive Mobile Web-Based Attendance Monitoring System with Integrated Analytics for School Event of the University"</w:t>
+      </w:r>
+      <w:r>
+        <w:rPr>
+          <w:rFonts w:ascii="Arial" w:hAnsi="Arial" w:cs="Arial"/>
+          <w:sz w:val="22"/>
+          <w:szCs w:val="22"/>
+        </w:rPr>
+        <w:t xml:space="preserve"> </w:t>
+      </w:r>
+      <w:r>
+        <w:rPr>
+          <w:rFonts w:ascii="Arial" w:hAnsi="Arial" w:cs="Arial"/>
+          <w:sz w:val="22"/>
+          <w:szCs w:val="22"/>
+        </w:rPr>
+        <w:t>incorporating recomme</w:t>
+      </w:r>
+      <w:r>
+        <w:rPr>
+          <w:rFonts w:ascii="Arial" w:hAnsi="Arial" w:cs="Arial"/>
+          <w:sz w:val="22"/>
+          <w:szCs w:val="22"/>
+        </w:rPr>
+        <w:t>ndations from our defense panel.</w:t>
+      </w:r>
+    </w:p>
+    <w:p>
+      <w:pPr>
+        <w:spacing w:line="360" w:lineRule="auto"/>
+        <w:jc w:val="both"/>
+        <w:rPr>
+          <w:rFonts w:ascii="Arial" w:hAnsi="Arial" w:cs="Arial"/>
+          <w:sz w:val="22"/>
+          <w:szCs w:val="22"/>
+        </w:rPr>
+      </w:pPr>
+      <w:r>
+        <w:rPr>
+          <w:rFonts w:ascii="Arial" w:hAnsi="Arial" w:cs="Arial"/>
+          <w:sz w:val="22"/>
+          <w:szCs w:val="22"/>
+        </w:rPr>
+        <w:t>Key Features:</w:t>
       </w:r>
     </w:p>
     <w:p>
@@ -499,7 +376,7 @@
         <w:pStyle w:val="ListParagraph"/>
         <w:numPr>
           <w:ilvl w:val="0"/>
-          <w:numId w:val="1"/>
+          <w:numId w:val="6"/>
         </w:numPr>
         <w:spacing w:line="360" w:lineRule="auto"/>
         <w:jc w:val="both"/>
@@ -515,103 +392,15 @@
           <w:sz w:val="22"/>
           <w:szCs w:val="22"/>
         </w:rPr>
-        <w:t>Multi-Factor Verification System</w:t>
-      </w:r>
-    </w:p>
-    <w:p>
-      <w:pPr>
-        <w:pStyle w:val="ListParagraph"/>
-        <w:numPr>
-          <w:ilvl w:val="1"/>
-          <w:numId w:val="1"/>
-        </w:numPr>
-        <w:spacing w:line="360" w:lineRule="auto"/>
-        <w:jc w:val="both"/>
-        <w:rPr>
-          <w:rFonts w:ascii="Arial" w:hAnsi="Arial" w:cs="Arial"/>
-          <w:sz w:val="22"/>
-          <w:szCs w:val="22"/>
-        </w:rPr>
-      </w:pPr>
-      <w:r>
-        <w:rPr>
-          <w:rFonts w:ascii="Arial" w:hAnsi="Arial" w:cs="Arial"/>
-          <w:sz w:val="22"/>
-          <w:szCs w:val="22"/>
-        </w:rPr>
-        <w:t>QR Code scanning for event access</w:t>
-      </w:r>
-    </w:p>
-    <w:p>
-      <w:pPr>
-        <w:pStyle w:val="ListParagraph"/>
-        <w:numPr>
-          <w:ilvl w:val="1"/>
-          <w:numId w:val="1"/>
-        </w:numPr>
-        <w:spacing w:line="360" w:lineRule="auto"/>
-        <w:jc w:val="both"/>
-        <w:rPr>
-          <w:rFonts w:ascii="Arial" w:hAnsi="Arial" w:cs="Arial"/>
-          <w:sz w:val="22"/>
-          <w:szCs w:val="22"/>
-        </w:rPr>
-      </w:pPr>
-      <w:r>
-        <w:rPr>
-          <w:rFonts w:ascii="Arial" w:hAnsi="Arial" w:cs="Arial"/>
-          <w:sz w:val="22"/>
-          <w:szCs w:val="22"/>
-        </w:rPr>
-        <w:t>GPS location tracking to verify physical presence</w:t>
-      </w:r>
-    </w:p>
-    <w:p>
-      <w:pPr>
-        <w:pStyle w:val="ListParagraph"/>
-        <w:numPr>
-          <w:ilvl w:val="1"/>
-          <w:numId w:val="1"/>
-        </w:numPr>
-        <w:spacing w:line="360" w:lineRule="auto"/>
-        <w:jc w:val="both"/>
-        <w:rPr>
-          <w:rFonts w:ascii="Arial" w:hAnsi="Arial" w:cs="Arial"/>
-          <w:sz w:val="22"/>
-          <w:szCs w:val="22"/>
-        </w:rPr>
-      </w:pPr>
-      <w:r>
-        <w:rPr>
-          <w:rFonts w:ascii="Arial" w:hAnsi="Arial" w:cs="Arial"/>
-          <w:sz w:val="22"/>
-          <w:szCs w:val="22"/>
-        </w:rPr>
-        <w:t>Selfie verification with back-camera to capture to prevent proxy attendance</w:t>
-      </w:r>
-    </w:p>
-    <w:p>
-      <w:pPr>
-        <w:pStyle w:val="ListParagraph"/>
-        <w:numPr>
-          <w:ilvl w:val="1"/>
-          <w:numId w:val="1"/>
-        </w:numPr>
-        <w:spacing w:line="360" w:lineRule="auto"/>
-        <w:jc w:val="both"/>
-        <w:rPr>
-          <w:rFonts w:ascii="Arial" w:hAnsi="Arial" w:cs="Arial"/>
-          <w:sz w:val="22"/>
-          <w:szCs w:val="22"/>
-        </w:rPr>
-      </w:pPr>
-      <w:r>
-        <w:rPr>
-          <w:rFonts w:ascii="Arial" w:hAnsi="Arial" w:cs="Arial"/>
-          <w:sz w:val="22"/>
-          <w:szCs w:val="22"/>
-        </w:rPr>
-        <w:t>Digital signature capture for authentication</w:t>
+        <w:t>Multi-Factor Verification:</w:t>
+      </w:r>
+      <w:r>
+        <w:rPr>
+          <w:rFonts w:ascii="Arial" w:hAnsi="Arial" w:cs="Arial"/>
+          <w:sz w:val="22"/>
+          <w:szCs w:val="22"/>
+        </w:rPr>
+        <w:t xml:space="preserve"> QR scanning, GPS tracking, selfie verification, digital signatures</w:t>
       </w:r>
     </w:p>
     <w:p>
@@ -619,7 +408,7 @@
         <w:pStyle w:val="ListParagraph"/>
         <w:numPr>
           <w:ilvl w:val="0"/>
-          <w:numId w:val="1"/>
+          <w:numId w:val="6"/>
         </w:numPr>
         <w:spacing w:line="360" w:lineRule="auto"/>
         <w:jc w:val="both"/>
@@ -635,103 +424,15 @@
           <w:sz w:val="22"/>
           <w:szCs w:val="22"/>
         </w:rPr>
-        <w:t>Automated Event Management</w:t>
-      </w:r>
-    </w:p>
-    <w:p>
-      <w:pPr>
-        <w:pStyle w:val="ListParagraph"/>
-        <w:numPr>
-          <w:ilvl w:val="1"/>
-          <w:numId w:val="1"/>
-        </w:numPr>
-        <w:spacing w:line="360" w:lineRule="auto"/>
-        <w:jc w:val="both"/>
-        <w:rPr>
-          <w:rFonts w:ascii="Arial" w:hAnsi="Arial" w:cs="Arial"/>
-          <w:sz w:val="22"/>
-          <w:szCs w:val="22"/>
-        </w:rPr>
-      </w:pPr>
-      <w:r>
-        <w:rPr>
-          <w:rFonts w:ascii="Arial" w:hAnsi="Arial" w:cs="Arial"/>
-          <w:sz w:val="22"/>
-          <w:szCs w:val="22"/>
-        </w:rPr>
-        <w:t>Event creation and management dashboard</w:t>
-      </w:r>
-    </w:p>
-    <w:p>
-      <w:pPr>
-        <w:pStyle w:val="ListParagraph"/>
-        <w:numPr>
-          <w:ilvl w:val="1"/>
-          <w:numId w:val="1"/>
-        </w:numPr>
-        <w:spacing w:line="360" w:lineRule="auto"/>
-        <w:jc w:val="both"/>
-        <w:rPr>
-          <w:rFonts w:ascii="Arial" w:hAnsi="Arial" w:cs="Arial"/>
-          <w:sz w:val="22"/>
-          <w:szCs w:val="22"/>
-        </w:rPr>
-      </w:pPr>
-      <w:r>
-        <w:rPr>
-          <w:rFonts w:ascii="Arial" w:hAnsi="Arial" w:cs="Arial"/>
-          <w:sz w:val="22"/>
-          <w:szCs w:val="22"/>
-        </w:rPr>
-        <w:t>Automated QR code generation for each event</w:t>
-      </w:r>
-    </w:p>
-    <w:p>
-      <w:pPr>
-        <w:pStyle w:val="ListParagraph"/>
-        <w:numPr>
-          <w:ilvl w:val="1"/>
-          <w:numId w:val="1"/>
-        </w:numPr>
-        <w:spacing w:line="360" w:lineRule="auto"/>
-        <w:jc w:val="both"/>
-        <w:rPr>
-          <w:rFonts w:ascii="Arial" w:hAnsi="Arial" w:cs="Arial"/>
-          <w:sz w:val="22"/>
-          <w:szCs w:val="22"/>
-        </w:rPr>
-      </w:pPr>
-      <w:r>
-        <w:rPr>
-          <w:rFonts w:ascii="Arial" w:hAnsi="Arial" w:cs="Arial"/>
-          <w:sz w:val="22"/>
-          <w:szCs w:val="22"/>
-        </w:rPr>
-        <w:t>Real-time attendance monitoring and updates</w:t>
-      </w:r>
-    </w:p>
-    <w:p>
-      <w:pPr>
-        <w:pStyle w:val="ListParagraph"/>
-        <w:numPr>
-          <w:ilvl w:val="1"/>
-          <w:numId w:val="1"/>
-        </w:numPr>
-        <w:spacing w:line="360" w:lineRule="auto"/>
-        <w:jc w:val="both"/>
-        <w:rPr>
-          <w:rFonts w:ascii="Arial" w:hAnsi="Arial" w:cs="Arial"/>
-          <w:sz w:val="22"/>
-          <w:szCs w:val="22"/>
-        </w:rPr>
-      </w:pPr>
-      <w:r>
-        <w:rPr>
-          <w:rFonts w:ascii="Arial" w:hAnsi="Arial" w:cs="Arial"/>
-          <w:sz w:val="22"/>
-          <w:szCs w:val="22"/>
-        </w:rPr>
-        <w:t>Student information auto-population (name, course, year level)</w:t>
+        <w:t>Automated Management:</w:t>
+      </w:r>
+      <w:r>
+        <w:rPr>
+          <w:rFonts w:ascii="Arial" w:hAnsi="Arial" w:cs="Arial"/>
+          <w:sz w:val="22"/>
+          <w:szCs w:val="22"/>
+        </w:rPr>
+        <w:t xml:space="preserve"> Event creation, QR generation, real-time monitoring</w:t>
       </w:r>
     </w:p>
     <w:p>
@@ -739,7 +440,7 @@
         <w:pStyle w:val="ListParagraph"/>
         <w:numPr>
           <w:ilvl w:val="0"/>
-          <w:numId w:val="1"/>
+          <w:numId w:val="6"/>
         </w:numPr>
         <w:spacing w:line="360" w:lineRule="auto"/>
         <w:jc w:val="both"/>
@@ -755,80 +456,15 @@
           <w:sz w:val="22"/>
           <w:szCs w:val="22"/>
         </w:rPr>
-        <w:lastRenderedPageBreak/>
-        <w:t>Integrated Analytics Dashboard</w:t>
-      </w:r>
-    </w:p>
-    <w:p>
-      <w:pPr>
-        <w:pStyle w:val="ListParagraph"/>
-        <w:numPr>
-          <w:ilvl w:val="1"/>
-          <w:numId w:val="1"/>
-        </w:numPr>
-        <w:spacing w:line="360" w:lineRule="auto"/>
-        <w:jc w:val="both"/>
-        <w:rPr>
-          <w:rFonts w:ascii="Arial" w:hAnsi="Arial" w:cs="Arial"/>
-          <w:sz w:val="22"/>
-          <w:szCs w:val="22"/>
-        </w:rPr>
-      </w:pPr>
-      <w:r>
-        <w:rPr>
-          <w:rFonts w:ascii="Arial" w:hAnsi="Arial" w:cs="Arial"/>
-          <w:sz w:val="22"/>
-          <w:szCs w:val="22"/>
-        </w:rPr>
-        <w:t>Real-time attendance statistics and trends</w:t>
-      </w:r>
-    </w:p>
-    <w:p>
-      <w:pPr>
-        <w:pStyle w:val="ListParagraph"/>
-        <w:numPr>
-          <w:ilvl w:val="1"/>
-          <w:numId w:val="1"/>
-        </w:numPr>
-        <w:spacing w:line="360" w:lineRule="auto"/>
-        <w:jc w:val="both"/>
-        <w:rPr>
-          <w:rFonts w:ascii="Arial" w:hAnsi="Arial" w:cs="Arial"/>
-          <w:sz w:val="22"/>
-          <w:szCs w:val="22"/>
-        </w:rPr>
-      </w:pPr>
-      <w:r>
-        <w:rPr>
-          <w:rFonts w:ascii="Arial" w:hAnsi="Arial" w:cs="Arial"/>
-          <w:sz w:val="22"/>
-          <w:szCs w:val="22"/>
-        </w:rPr>
-        <w:t>Visual analytics including histograms showing check-in patterns</w:t>
-      </w:r>
-    </w:p>
-    <w:p>
-      <w:pPr>
-        <w:pStyle w:val="ListParagraph"/>
-        <w:numPr>
-          <w:ilvl w:val="1"/>
-          <w:numId w:val="1"/>
-        </w:numPr>
-        <w:spacing w:line="360" w:lineRule="auto"/>
-        <w:jc w:val="both"/>
-        <w:rPr>
-          <w:rFonts w:ascii="Arial" w:hAnsi="Arial" w:cs="Arial"/>
-          <w:sz w:val="22"/>
-          <w:szCs w:val="22"/>
-        </w:rPr>
-      </w:pPr>
-      <w:r>
-        <w:rPr>
-          <w:rFonts w:ascii="Arial" w:hAnsi="Arial" w:cs="Arial"/>
-          <w:sz w:val="22"/>
-          <w:szCs w:val="22"/>
-        </w:rPr>
-        <w:t>Peak attendance time analysis</w:t>
+        <w:t>Analytics Dashboard:</w:t>
+      </w:r>
+      <w:r>
+        <w:rPr>
+          <w:rFonts w:ascii="Arial" w:hAnsi="Arial" w:cs="Arial"/>
+          <w:sz w:val="22"/>
+          <w:szCs w:val="22"/>
+        </w:rPr>
+        <w:t xml:space="preserve"> Attendance statistics and pattern analysis</w:t>
       </w:r>
     </w:p>
     <w:p>
@@ -836,7 +472,7 @@
         <w:pStyle w:val="ListParagraph"/>
         <w:numPr>
           <w:ilvl w:val="0"/>
-          <w:numId w:val="1"/>
+          <w:numId w:val="6"/>
         </w:numPr>
         <w:spacing w:line="360" w:lineRule="auto"/>
         <w:jc w:val="both"/>
@@ -852,122 +488,55 @@
           <w:sz w:val="22"/>
           <w:szCs w:val="22"/>
         </w:rPr>
-        <w:t>Reporting and Data Export</w:t>
-      </w:r>
-    </w:p>
-    <w:p>
-      <w:pPr>
-        <w:pStyle w:val="ListParagraph"/>
-        <w:numPr>
-          <w:ilvl w:val="1"/>
-          <w:numId w:val="1"/>
-        </w:numPr>
-        <w:spacing w:line="360" w:lineRule="auto"/>
-        <w:jc w:val="both"/>
-        <w:rPr>
-          <w:rFonts w:ascii="Arial" w:hAnsi="Arial" w:cs="Arial"/>
-          <w:sz w:val="22"/>
-          <w:szCs w:val="22"/>
-        </w:rPr>
-      </w:pPr>
-      <w:r>
-        <w:rPr>
-          <w:rFonts w:ascii="Arial" w:hAnsi="Arial" w:cs="Arial"/>
-          <w:sz w:val="22"/>
-          <w:szCs w:val="22"/>
-        </w:rPr>
-        <w:t>Downloadable attendance reports in university-standard format (PDF/CSV)</w:t>
-      </w:r>
-    </w:p>
-    <w:p>
-      <w:pPr>
-        <w:pStyle w:val="ListParagraph"/>
-        <w:numPr>
-          <w:ilvl w:val="1"/>
-          <w:numId w:val="1"/>
-        </w:numPr>
-        <w:spacing w:line="360" w:lineRule="auto"/>
-        <w:jc w:val="both"/>
-        <w:rPr>
-          <w:rFonts w:ascii="Arial" w:hAnsi="Arial" w:cs="Arial"/>
-          <w:sz w:val="22"/>
-          <w:szCs w:val="22"/>
-        </w:rPr>
-      </w:pPr>
-      <w:r>
-        <w:rPr>
-          <w:rFonts w:ascii="Arial" w:hAnsi="Arial" w:cs="Arial"/>
-          <w:sz w:val="22"/>
-          <w:szCs w:val="22"/>
-        </w:rPr>
-        <w:t>Individual student photos included in attendance sheets</w:t>
-      </w:r>
-    </w:p>
-    <w:p>
-      <w:pPr>
-        <w:pStyle w:val="ListParagraph"/>
-        <w:numPr>
-          <w:ilvl w:val="1"/>
-          <w:numId w:val="1"/>
-        </w:numPr>
-        <w:spacing w:line="360" w:lineRule="auto"/>
-        <w:jc w:val="both"/>
-        <w:rPr>
-          <w:rFonts w:ascii="Arial" w:hAnsi="Arial" w:cs="Arial"/>
-          <w:sz w:val="22"/>
-          <w:szCs w:val="22"/>
-        </w:rPr>
-      </w:pPr>
-      <w:r>
-        <w:rPr>
-          <w:rFonts w:ascii="Arial" w:hAnsi="Arial" w:cs="Arial"/>
-          <w:sz w:val="22"/>
-          <w:szCs w:val="22"/>
-        </w:rPr>
-        <w:t>Comprehensive system logs for audit trails</w:t>
-      </w:r>
-    </w:p>
-    <w:p>
-      <w:pPr>
-        <w:pStyle w:val="ListParagraph"/>
-        <w:numPr>
-          <w:ilvl w:val="1"/>
-          <w:numId w:val="1"/>
-        </w:numPr>
-        <w:spacing w:line="360" w:lineRule="auto"/>
-        <w:jc w:val="both"/>
-        <w:rPr>
-          <w:rFonts w:ascii="Arial" w:hAnsi="Arial" w:cs="Arial"/>
-          <w:sz w:val="22"/>
-          <w:szCs w:val="22"/>
-        </w:rPr>
-      </w:pPr>
-      <w:r>
-        <w:rPr>
-          <w:rFonts w:ascii="Arial" w:hAnsi="Arial" w:cs="Arial"/>
-          <w:sz w:val="22"/>
-          <w:szCs w:val="22"/>
-        </w:rPr>
-        <w:t>Customizable report generation</w:t>
-      </w:r>
-    </w:p>
-    <w:p>
-      <w:pPr>
-        <w:spacing w:line="360" w:lineRule="auto"/>
-        <w:jc w:val="both"/>
-        <w:rPr>
-          <w:rFonts w:ascii="Arial" w:hAnsi="Arial" w:cs="Arial"/>
-          <w:sz w:val="22"/>
-          <w:szCs w:val="22"/>
-        </w:rPr>
-      </w:pPr>
-      <w:r>
-        <w:rPr>
-          <w:rFonts w:ascii="Arial" w:hAnsi="Arial" w:cs="Arial"/>
-          <w:sz w:val="22"/>
-          <w:szCs w:val="22"/>
-        </w:rPr>
-        <w:t>With this in mind, we respectfully request your permission to:</w:t>
+        <w:t>Reporting:</w:t>
+      </w:r>
+      <w:r>
+        <w:rPr>
+          <w:rFonts w:ascii="Arial" w:hAnsi="Arial" w:cs="Arial"/>
+          <w:sz w:val="22"/>
+          <w:szCs w:val="22"/>
+        </w:rPr>
+        <w:t xml:space="preserve"> PDF/CSV exports with photos and customizable reports</w:t>
+      </w:r>
+    </w:p>
+    <w:p>
+      <w:pPr>
+        <w:spacing w:line="360" w:lineRule="auto"/>
+        <w:jc w:val="both"/>
+        <w:rPr>
+          <w:rFonts w:ascii="Arial" w:hAnsi="Arial" w:cs="Arial"/>
+          <w:sz w:val="22"/>
+          <w:szCs w:val="22"/>
+        </w:rPr>
+      </w:pPr>
+      <w:r>
+        <w:rPr>
+          <w:rFonts w:ascii="Arial" w:hAnsi="Arial" w:cs="Arial"/>
+          <w:sz w:val="22"/>
+          <w:szCs w:val="22"/>
+        </w:rPr>
+        <w:t>We respectfully request permission to deploy in three phases:</w:t>
+      </w:r>
+      <w:bookmarkStart w:id="0" w:name="_GoBack"/>
+      <w:bookmarkEnd w:id="0"/>
+    </w:p>
+    <w:p>
+      <w:pPr>
+        <w:spacing w:line="360" w:lineRule="auto"/>
+        <w:jc w:val="both"/>
+        <w:rPr>
+          <w:rFonts w:ascii="Arial" w:hAnsi="Arial" w:cs="Arial"/>
+          <w:sz w:val="22"/>
+          <w:szCs w:val="22"/>
+        </w:rPr>
+      </w:pPr>
+      <w:r>
+        <w:rPr>
+          <w:rFonts w:ascii="Arial" w:hAnsi="Arial" w:cs="Arial"/>
+          <w:sz w:val="22"/>
+          <w:szCs w:val="22"/>
+        </w:rPr>
+        <w:t>Phased Approach:</w:t>
       </w:r>
     </w:p>
     <w:p>
@@ -975,7 +544,7 @@
         <w:pStyle w:val="ListParagraph"/>
         <w:numPr>
           <w:ilvl w:val="0"/>
-          <w:numId w:val="2"/>
+          <w:numId w:val="5"/>
         </w:numPr>
         <w:spacing w:line="360" w:lineRule="auto"/>
         <w:jc w:val="both"/>
@@ -991,87 +560,15 @@
           <w:sz w:val="22"/>
           <w:szCs w:val="22"/>
         </w:rPr>
-        <w:t>Deploy the Event Attendance System following a systematic three-phase approach:</w:t>
-      </w:r>
-    </w:p>
-    <w:p>
-      <w:pPr>
-        <w:pStyle w:val="ListParagraph"/>
-        <w:numPr>
-          <w:ilvl w:val="1"/>
-          <w:numId w:val="2"/>
-        </w:numPr>
-        <w:spacing w:line="360" w:lineRule="auto"/>
-        <w:jc w:val="both"/>
-        <w:rPr>
-          <w:rFonts w:ascii="Arial" w:hAnsi="Arial" w:cs="Arial"/>
-          <w:sz w:val="22"/>
-          <w:szCs w:val="22"/>
-        </w:rPr>
-      </w:pPr>
-      <w:r>
-        <w:rPr>
-          <w:rFonts w:ascii="Arial" w:hAnsi="Arial" w:cs="Arial"/>
-          <w:sz w:val="22"/>
-          <w:szCs w:val="22"/>
-        </w:rPr>
-        <w:t>Phase 1 (BSCS Pilot Testing): Initial deployment with BSCS students across all year levels during BSCS-specific from CCIS department events. This phase focuses on gathering detailed feedback, identifying bugs, and validating core system functionality with a focused user group.</w:t>
-      </w:r>
-    </w:p>
-    <w:p>
-      <w:pPr>
-        <w:pStyle w:val="ListParagraph"/>
-        <w:numPr>
-          <w:ilvl w:val="1"/>
-          <w:numId w:val="2"/>
-        </w:numPr>
-        <w:spacing w:line="360" w:lineRule="auto"/>
-        <w:jc w:val="both"/>
-        <w:rPr>
-          <w:rFonts w:ascii="Arial" w:hAnsi="Arial" w:cs="Arial"/>
-          <w:sz w:val="22"/>
-          <w:szCs w:val="22"/>
-        </w:rPr>
-      </w:pPr>
-      <w:r>
-        <w:rPr>
-          <w:rFonts w:ascii="Arial" w:hAnsi="Arial" w:cs="Arial"/>
-          <w:sz w:val="22"/>
-          <w:szCs w:val="22"/>
-        </w:rPr>
-        <w:t>Phase 2 (CCIS-Wide Deployment): After incorporating feedback and resolving issues from Phase 1, expand deployment to all CCIS program (BSICT, BSIS, and BSCS)</w:t>
-      </w:r>
-      <w:r>
-        <w:rPr>
-          <w:rFonts w:ascii="Arial" w:hAnsi="Arial" w:cs="Arial"/>
-          <w:sz w:val="22"/>
-          <w:szCs w:val="22"/>
-        </w:rPr>
-        <w:t>. This phase validates the system’s effectiveness across diverse user groups within the university.</w:t>
-      </w:r>
-    </w:p>
-    <w:p>
-      <w:pPr>
-        <w:pStyle w:val="ListParagraph"/>
-        <w:numPr>
-          <w:ilvl w:val="1"/>
-          <w:numId w:val="2"/>
-        </w:numPr>
-        <w:spacing w:line="360" w:lineRule="auto"/>
-        <w:jc w:val="both"/>
-        <w:rPr>
-          <w:rFonts w:ascii="Arial" w:hAnsi="Arial" w:cs="Arial"/>
-          <w:sz w:val="22"/>
-          <w:szCs w:val="22"/>
-        </w:rPr>
-      </w:pPr>
-      <w:r>
-        <w:rPr>
-          <w:rFonts w:ascii="Arial" w:hAnsi="Arial" w:cs="Arial"/>
-          <w:sz w:val="22"/>
-          <w:szCs w:val="22"/>
-        </w:rPr>
-        <w:t>Phase 3 (University-Wide USC Events): Following successful validation across the entire CCIS department, deploy the system for university-wide events that organized by the University Student Council (USC), making it available to the entire SNSU community.</w:t>
+        <w:t xml:space="preserve">Phase 1: </w:t>
+      </w:r>
+      <w:r>
+        <w:rPr>
+          <w:rFonts w:ascii="Arial" w:hAnsi="Arial" w:cs="Arial"/>
+          <w:sz w:val="22"/>
+          <w:szCs w:val="22"/>
+        </w:rPr>
+        <w:t>BSCS pilot testing</w:t>
       </w:r>
     </w:p>
     <w:p>
@@ -1079,7 +576,7 @@
         <w:pStyle w:val="ListParagraph"/>
         <w:numPr>
           <w:ilvl w:val="0"/>
-          <w:numId w:val="2"/>
+          <w:numId w:val="5"/>
         </w:numPr>
         <w:spacing w:line="360" w:lineRule="auto"/>
         <w:jc w:val="both"/>
@@ -1095,7 +592,15 @@
           <w:sz w:val="22"/>
           <w:szCs w:val="22"/>
         </w:rPr>
-        <w:t>Conduct User Acceptance Testing (UAT) with actual event participants during each phase, starting with BSCS students, then expanding to all CCIS students, and finally to the entire University.</w:t>
+        <w:t xml:space="preserve">Phase 2: </w:t>
+      </w:r>
+      <w:r>
+        <w:rPr>
+          <w:rFonts w:ascii="Arial" w:hAnsi="Arial" w:cs="Arial"/>
+          <w:sz w:val="22"/>
+          <w:szCs w:val="22"/>
+        </w:rPr>
+        <w:t>Expansion to all CCIS programs</w:t>
       </w:r>
     </w:p>
     <w:p>
@@ -1103,7 +608,7 @@
         <w:pStyle w:val="ListParagraph"/>
         <w:numPr>
           <w:ilvl w:val="0"/>
-          <w:numId w:val="2"/>
+          <w:numId w:val="5"/>
         </w:numPr>
         <w:spacing w:line="360" w:lineRule="auto"/>
         <w:jc w:val="both"/>
@@ -1119,83 +624,113 @@
           <w:sz w:val="22"/>
           <w:szCs w:val="22"/>
         </w:rPr>
-        <w:t>Gather real-time feedback from system users during the pilot deployment phase to assess performance, security, and reliability under actual operating conditions.</w:t>
-      </w:r>
-    </w:p>
-    <w:p>
-      <w:pPr>
-        <w:pStyle w:val="ListParagraph"/>
-        <w:numPr>
-          <w:ilvl w:val="0"/>
-          <w:numId w:val="2"/>
-        </w:numPr>
-        <w:spacing w:line="360" w:lineRule="auto"/>
-        <w:jc w:val="both"/>
-        <w:rPr>
-          <w:rFonts w:ascii="Arial" w:hAnsi="Arial" w:cs="Arial"/>
-          <w:sz w:val="22"/>
-          <w:szCs w:val="22"/>
-        </w:rPr>
-      </w:pPr>
-      <w:r>
-        <w:rPr>
-          <w:rFonts w:ascii="Arial" w:hAnsi="Arial" w:cs="Arial"/>
-          <w:sz w:val="22"/>
-          <w:szCs w:val="22"/>
-        </w:rPr>
-        <w:t>Monitor system performance including response time, concurrent user handling, GPS accuracy, and QR code scanning efficiency during live events.</w:t>
-      </w:r>
-    </w:p>
-    <w:p>
-      <w:pPr>
-        <w:pStyle w:val="ListParagraph"/>
-        <w:numPr>
-          <w:ilvl w:val="0"/>
-          <w:numId w:val="2"/>
-        </w:numPr>
-        <w:spacing w:line="360" w:lineRule="auto"/>
-        <w:jc w:val="both"/>
-        <w:rPr>
-          <w:rFonts w:ascii="Arial" w:hAnsi="Arial" w:cs="Arial"/>
-          <w:sz w:val="22"/>
-          <w:szCs w:val="22"/>
-        </w:rPr>
-      </w:pPr>
-      <w:r>
-        <w:rPr>
-          <w:rFonts w:ascii="Arial" w:hAnsi="Arial" w:cs="Arial"/>
-          <w:sz w:val="22"/>
-          <w:szCs w:val="22"/>
-        </w:rPr>
-        <w:t>Provide training session to USC Officer on system administration, event creation, QR code generation, and report generation.</w:t>
-      </w:r>
-    </w:p>
-    <w:p>
-      <w:pPr>
-        <w:spacing w:line="360" w:lineRule="auto"/>
-        <w:jc w:val="both"/>
-        <w:rPr>
-          <w:rFonts w:ascii="Arial" w:hAnsi="Arial" w:cs="Arial"/>
-          <w:sz w:val="22"/>
-          <w:szCs w:val="22"/>
-        </w:rPr>
-      </w:pPr>
-      <w:r>
-        <w:rPr>
-          <w:rFonts w:ascii="Arial" w:hAnsi="Arial" w:cs="Arial"/>
-          <w:sz w:val="22"/>
-          <w:szCs w:val="22"/>
-        </w:rPr>
-        <w:t>We believe that this systematic three-phase deployment approach is crucial for validating our research findings and demonstrating the practical benefits of our proposed solution. Starting with BSCS students allows us to:</w:t>
-      </w:r>
-    </w:p>
-    <w:p>
-      <w:pPr>
-        <w:pStyle w:val="ListParagraph"/>
-        <w:numPr>
-          <w:ilvl w:val="0"/>
-          <w:numId w:val="3"/>
-        </w:numPr>
+        <w:t xml:space="preserve">Phase 3: </w:t>
+      </w:r>
+      <w:r>
+        <w:rPr>
+          <w:rFonts w:ascii="Arial" w:hAnsi="Arial" w:cs="Arial"/>
+          <w:sz w:val="22"/>
+          <w:szCs w:val="22"/>
+        </w:rPr>
+        <w:t>University-wide USC events implementation</w:t>
+      </w:r>
+    </w:p>
+    <w:p>
+      <w:pPr>
+        <w:spacing w:line="360" w:lineRule="auto"/>
+        <w:jc w:val="both"/>
+        <w:rPr>
+          <w:rFonts w:ascii="Arial" w:hAnsi="Arial" w:cs="Arial"/>
+          <w:sz w:val="22"/>
+          <w:szCs w:val="22"/>
+        </w:rPr>
+      </w:pPr>
+      <w:r>
+        <w:rPr>
+          <w:rFonts w:ascii="Arial" w:hAnsi="Arial" w:cs="Arial"/>
+          <w:sz w:val="22"/>
+          <w:szCs w:val="22"/>
+        </w:rPr>
+        <w:t xml:space="preserve">During deployment, we will conduct user testing, gather feedback, and provide training to organizers. Our system uses Next.js, PostgreSQL, </w:t>
+      </w:r>
+      <w:proofErr w:type="spellStart"/>
+      <w:r>
+        <w:rPr>
+          <w:rFonts w:ascii="Arial" w:hAnsi="Arial" w:cs="Arial"/>
+          <w:sz w:val="22"/>
+          <w:szCs w:val="22"/>
+        </w:rPr>
+        <w:t>Cloudinary</w:t>
+      </w:r>
+      <w:proofErr w:type="spellEnd"/>
+      <w:r>
+        <w:rPr>
+          <w:rFonts w:ascii="Arial" w:hAnsi="Arial" w:cs="Arial"/>
+          <w:sz w:val="22"/>
+          <w:szCs w:val="22"/>
+        </w:rPr>
+        <w:t>, and JWT authentication with</w:t>
+      </w:r>
+      <w:r>
+        <w:rPr>
+          <w:rFonts w:ascii="Arial" w:hAnsi="Arial" w:cs="Arial"/>
+          <w:sz w:val="22"/>
+          <w:szCs w:val="22"/>
+        </w:rPr>
+        <w:t xml:space="preserve"> strict data privacy protocols.</w:t>
+      </w:r>
+    </w:p>
+    <w:p>
+      <w:pPr>
+        <w:spacing w:line="360" w:lineRule="auto"/>
+        <w:jc w:val="both"/>
+        <w:rPr>
+          <w:rFonts w:ascii="Arial" w:hAnsi="Arial" w:cs="Arial"/>
+          <w:sz w:val="22"/>
+          <w:szCs w:val="22"/>
+        </w:rPr>
+      </w:pPr>
+      <w:r>
+        <w:rPr>
+          <w:rFonts w:ascii="Arial" w:hAnsi="Arial" w:cs="Arial"/>
+          <w:sz w:val="22"/>
+          <w:szCs w:val="22"/>
+        </w:rPr>
+        <w:t>This approach ensures SNSU receives a robust solution that eliminates attendance fraud, reduces processing time, and provides data-driven insights.</w:t>
+      </w:r>
+    </w:p>
+    <w:p>
+      <w:pPr>
+        <w:spacing w:line="360" w:lineRule="auto"/>
+        <w:jc w:val="both"/>
+        <w:rPr>
+          <w:rFonts w:ascii="Arial" w:hAnsi="Arial" w:cs="Arial"/>
+          <w:sz w:val="22"/>
+          <w:szCs w:val="22"/>
+        </w:rPr>
+      </w:pPr>
+    </w:p>
+    <w:p>
+      <w:pPr>
+        <w:spacing w:line="360" w:lineRule="auto"/>
+        <w:jc w:val="both"/>
+        <w:rPr>
+          <w:rFonts w:ascii="Arial" w:hAnsi="Arial" w:cs="Arial"/>
+          <w:sz w:val="22"/>
+          <w:szCs w:val="22"/>
+        </w:rPr>
+      </w:pPr>
+      <w:r>
+        <w:rPr>
+          <w:rFonts w:ascii="Arial" w:hAnsi="Arial" w:cs="Arial"/>
+          <w:sz w:val="22"/>
+          <w:szCs w:val="22"/>
+        </w:rPr>
+        <w:t>We are available to demonstrate the system and address any questions. Thank you for your consideration.</w:t>
+      </w:r>
+    </w:p>
+    <w:p>
+      <w:pPr>
         <w:spacing w:line="360" w:lineRule="auto"/>
         <w:jc w:val="both"/>
         <w:rPr>
@@ -1211,197 +746,6 @@
           <w:szCs w:val="22"/>
         </w:rPr>
         <w:lastRenderedPageBreak/>
-        <w:t>Gather focused, detailed feedback from students familiar with technology systems</w:t>
-      </w:r>
-      <w:r>
-        <w:rPr>
-          <w:rFonts w:ascii="Arial" w:hAnsi="Arial" w:cs="Arial"/>
-          <w:sz w:val="22"/>
-          <w:szCs w:val="22"/>
-        </w:rPr>
-        <w:t>.</w:t>
-      </w:r>
-    </w:p>
-    <w:p>
-      <w:pPr>
-        <w:pStyle w:val="ListParagraph"/>
-        <w:numPr>
-          <w:ilvl w:val="0"/>
-          <w:numId w:val="3"/>
-        </w:numPr>
-        <w:spacing w:line="360" w:lineRule="auto"/>
-        <w:jc w:val="both"/>
-        <w:rPr>
-          <w:rFonts w:ascii="Arial" w:hAnsi="Arial" w:cs="Arial"/>
-          <w:sz w:val="22"/>
-          <w:szCs w:val="22"/>
-        </w:rPr>
-      </w:pPr>
-      <w:r>
-        <w:rPr>
-          <w:rFonts w:ascii="Arial" w:hAnsi="Arial" w:cs="Arial"/>
-          <w:sz w:val="22"/>
-          <w:szCs w:val="22"/>
-        </w:rPr>
-        <w:t>Identify and resolve bugs in a controlled environment</w:t>
-      </w:r>
-      <w:r>
-        <w:rPr>
-          <w:rFonts w:ascii="Arial" w:hAnsi="Arial" w:cs="Arial"/>
-          <w:sz w:val="22"/>
-          <w:szCs w:val="22"/>
-        </w:rPr>
-        <w:t>.</w:t>
-      </w:r>
-    </w:p>
-    <w:p>
-      <w:pPr>
-        <w:pStyle w:val="ListParagraph"/>
-        <w:numPr>
-          <w:ilvl w:val="0"/>
-          <w:numId w:val="3"/>
-        </w:numPr>
-        <w:spacing w:line="360" w:lineRule="auto"/>
-        <w:jc w:val="both"/>
-        <w:rPr>
-          <w:rFonts w:ascii="Arial" w:hAnsi="Arial" w:cs="Arial"/>
-          <w:sz w:val="22"/>
-          <w:szCs w:val="22"/>
-        </w:rPr>
-      </w:pPr>
-      <w:r>
-        <w:rPr>
-          <w:rFonts w:ascii="Arial" w:hAnsi="Arial" w:cs="Arial"/>
-          <w:sz w:val="22"/>
-          <w:szCs w:val="22"/>
-        </w:rPr>
-        <w:t>Refine the system based on real-world usage before wider deployment</w:t>
-      </w:r>
-      <w:r>
-        <w:rPr>
-          <w:rFonts w:ascii="Arial" w:hAnsi="Arial" w:cs="Arial"/>
-          <w:sz w:val="22"/>
-          <w:szCs w:val="22"/>
-        </w:rPr>
-        <w:t>.</w:t>
-      </w:r>
-    </w:p>
-    <w:p>
-      <w:pPr>
-        <w:pStyle w:val="ListParagraph"/>
-        <w:numPr>
-          <w:ilvl w:val="0"/>
-          <w:numId w:val="3"/>
-        </w:numPr>
-        <w:spacing w:line="360" w:lineRule="auto"/>
-        <w:jc w:val="both"/>
-        <w:rPr>
-          <w:rFonts w:ascii="Arial" w:hAnsi="Arial" w:cs="Arial"/>
-          <w:sz w:val="22"/>
-          <w:szCs w:val="22"/>
-        </w:rPr>
-      </w:pPr>
-      <w:r>
-        <w:rPr>
-          <w:rFonts w:ascii="Arial" w:hAnsi="Arial" w:cs="Arial"/>
-          <w:sz w:val="22"/>
-          <w:szCs w:val="22"/>
-        </w:rPr>
-        <w:t>Ensure the system meets the needs of diverse user groups through progressive expansion</w:t>
-      </w:r>
-      <w:r>
-        <w:rPr>
-          <w:rFonts w:ascii="Arial" w:hAnsi="Arial" w:cs="Arial"/>
-          <w:sz w:val="22"/>
-          <w:szCs w:val="22"/>
-        </w:rPr>
-        <w:t>.</w:t>
-      </w:r>
-    </w:p>
-    <w:p>
-      <w:pPr>
-        <w:spacing w:line="360" w:lineRule="auto"/>
-        <w:jc w:val="both"/>
-        <w:rPr>
-          <w:rFonts w:ascii="Arial" w:hAnsi="Arial" w:cs="Arial"/>
-          <w:sz w:val="22"/>
-          <w:szCs w:val="22"/>
-        </w:rPr>
-      </w:pPr>
-      <w:r>
-        <w:rPr>
-          <w:rFonts w:ascii="Arial" w:hAnsi="Arial" w:cs="Arial"/>
-          <w:sz w:val="22"/>
-          <w:szCs w:val="22"/>
-        </w:rPr>
-        <w:t>Your approval and support for this deployment phase are essential to completing our research and contributing a valuable tool to our university community. We are fully committed to ensuring the successful implementation and evaluation of this system.</w:t>
-      </w:r>
-    </w:p>
-    <w:p>
-      <w:pPr>
-        <w:spacing w:line="360" w:lineRule="auto"/>
-        <w:jc w:val="both"/>
-        <w:rPr>
-          <w:rFonts w:ascii="Arial" w:hAnsi="Arial" w:cs="Arial"/>
-          <w:sz w:val="22"/>
-          <w:szCs w:val="22"/>
-        </w:rPr>
-      </w:pPr>
-      <w:r>
-        <w:rPr>
-          <w:rFonts w:ascii="Arial" w:hAnsi="Arial" w:cs="Arial"/>
-          <w:sz w:val="22"/>
-          <w:szCs w:val="22"/>
-        </w:rPr>
-        <w:t>Thank you very much for considering our request. We are available to discuss any questions or concerns you may have and to present a detailed demonstration of the system at your convenience.</w:t>
-      </w:r>
-    </w:p>
-    <w:p>
-      <w:pPr>
-        <w:spacing w:line="360" w:lineRule="auto"/>
-        <w:jc w:val="both"/>
-        <w:rPr>
-          <w:rFonts w:ascii="Arial" w:hAnsi="Arial" w:cs="Arial"/>
-          <w:sz w:val="22"/>
-          <w:szCs w:val="22"/>
-        </w:rPr>
-      </w:pPr>
-      <w:r>
-        <w:rPr>
-          <w:rFonts w:ascii="Arial" w:hAnsi="Arial" w:cs="Arial"/>
-          <w:sz w:val="22"/>
-          <w:szCs w:val="22"/>
-        </w:rPr>
-        <w:t>We look forward to your favorable response and the opportunity to serve SNSU through this innovative research project.</w:t>
-      </w:r>
-    </w:p>
-    <w:p>
-      <w:pPr>
-        <w:spacing w:line="360" w:lineRule="auto"/>
-        <w:jc w:val="both"/>
-        <w:rPr>
-          <w:rFonts w:ascii="Arial" w:hAnsi="Arial" w:cs="Arial"/>
-          <w:sz w:val="22"/>
-          <w:szCs w:val="22"/>
-        </w:rPr>
-      </w:pPr>
-    </w:p>
-    <w:p>
-      <w:pPr>
-        <w:spacing w:line="360" w:lineRule="auto"/>
-        <w:jc w:val="both"/>
-        <w:rPr>
-          <w:rFonts w:ascii="Arial" w:hAnsi="Arial" w:cs="Arial"/>
-          <w:sz w:val="22"/>
-          <w:szCs w:val="22"/>
-        </w:rPr>
-      </w:pPr>
-      <w:r>
-        <w:rPr>
-          <w:rFonts w:ascii="Arial" w:hAnsi="Arial" w:cs="Arial"/>
-          <w:sz w:val="22"/>
-          <w:szCs w:val="22"/>
-        </w:rPr>
         <w:t>Sincerely:</w:t>
       </w:r>
     </w:p>
@@ -1781,8 +1125,6 @@
           <w:docGrid w:linePitch="360"/>
         </w:sectPr>
       </w:pPr>
-      <w:bookmarkStart w:id="0" w:name="_GoBack"/>
-      <w:bookmarkEnd w:id="0"/>
     </w:p>
     <w:p>
       <w:pPr>
@@ -2008,13 +1350,19 @@
           <w:rPr>
             <w:noProof/>
           </w:rPr>
-          <w:t>3</w:t>
+          <w:t>2</w:t>
         </w:r>
         <w:r>
           <w:rPr>
             <w:noProof/>
           </w:rPr>
           <w:fldChar w:fldCharType="end"/>
+        </w:r>
+        <w:r>
+          <w:rPr>
+            <w:noProof/>
+          </w:rPr>
+          <w:t xml:space="preserve"> out of 2</w:t>
         </w:r>
       </w:p>
     </w:sdtContent>
@@ -2240,6 +1588,119 @@
 <file path=word/numbering.xml><?xml version="1.0" encoding="utf-8"?>
 <w:numbering xmlns:wpc="http://schemas.microsoft.com/office/word/2010/wordprocessingCanvas" xmlns:cx="http://schemas.microsoft.com/office/drawing/2014/chartex" xmlns:cx1="http://schemas.microsoft.com/office/drawing/2015/9/8/chartex" xmlns:mc="http://schemas.openxmlformats.org/markup-compatibility/2006" xmlns:o="urn:schemas-microsoft-com:office:office" xmlns:r="http://schemas.openxmlformats.org/officeDocument/2006/relationships" xmlns:m="http://schemas.openxmlformats.org/officeDocument/2006/math" xmlns:v="urn:schemas-microsoft-com:vml" xmlns:wp14="http://schemas.microsoft.com/office/word/2010/wordprocessingDrawing" xmlns:wp="http://schemas.openxmlformats.org/drawingml/2006/wordprocessingDrawing" xmlns:w10="urn:schemas-microsoft-com:office:word" xmlns:w="http://schemas.openxmlformats.org/wordprocessingml/2006/main" xmlns:w14="http://schemas.microsoft.com/office/word/2010/wordml" xmlns:w15="http://schemas.microsoft.com/office/word/2012/wordml" xmlns:w16se="http://schemas.microsoft.com/office/word/2015/wordml/symex" xmlns:wpg="http://schemas.microsoft.com/office/word/2010/wordprocessingGroup" xmlns:wpi="http://schemas.microsoft.com/office/word/2010/wordprocessingInk" xmlns:wne="http://schemas.microsoft.com/office/word/2006/wordml" xmlns:wps="http://schemas.microsoft.com/office/word/2010/wordprocessingShape" mc:Ignorable="w14 w15 w16se wp14">
   <w:abstractNum w:abstractNumId="0" w15:restartNumberingAfterBreak="0">
+    <w:nsid w:val="142625B7"/>
+    <w:multiLevelType w:val="hybridMultilevel"/>
+    <w:tmpl w:val="0FBAD414"/>
+    <w:lvl w:ilvl="0" w:tplc="3409000B">
+      <w:start w:val="1"/>
+      <w:numFmt w:val="bullet"/>
+      <w:lvlText w:val=""/>
+      <w:lvlJc w:val="left"/>
+      <w:pPr>
+        <w:ind w:left="720" w:hanging="360"/>
+      </w:pPr>
+      <w:rPr>
+        <w:rFonts w:ascii="Wingdings" w:hAnsi="Wingdings" w:hint="default"/>
+      </w:rPr>
+    </w:lvl>
+    <w:lvl w:ilvl="1" w:tplc="34090003" w:tentative="1">
+      <w:start w:val="1"/>
+      <w:numFmt w:val="bullet"/>
+      <w:lvlText w:val="o"/>
+      <w:lvlJc w:val="left"/>
+      <w:pPr>
+        <w:ind w:left="1440" w:hanging="360"/>
+      </w:pPr>
+      <w:rPr>
+        <w:rFonts w:ascii="Courier New" w:hAnsi="Courier New" w:cs="Courier New" w:hint="default"/>
+      </w:rPr>
+    </w:lvl>
+    <w:lvl w:ilvl="2" w:tplc="34090005" w:tentative="1">
+      <w:start w:val="1"/>
+      <w:numFmt w:val="bullet"/>
+      <w:lvlText w:val=""/>
+      <w:lvlJc w:val="left"/>
+      <w:pPr>
+        <w:ind w:left="2160" w:hanging="360"/>
+      </w:pPr>
+      <w:rPr>
+        <w:rFonts w:ascii="Wingdings" w:hAnsi="Wingdings" w:hint="default"/>
+      </w:rPr>
+    </w:lvl>
+    <w:lvl w:ilvl="3" w:tplc="34090001" w:tentative="1">
+      <w:start w:val="1"/>
+      <w:numFmt w:val="bullet"/>
+      <w:lvlText w:val=""/>
+      <w:lvlJc w:val="left"/>
+      <w:pPr>
+        <w:ind w:left="2880" w:hanging="360"/>
+      </w:pPr>
+      <w:rPr>
+        <w:rFonts w:ascii="Symbol" w:hAnsi="Symbol" w:hint="default"/>
+      </w:rPr>
+    </w:lvl>
+    <w:lvl w:ilvl="4" w:tplc="34090003" w:tentative="1">
+      <w:start w:val="1"/>
+      <w:numFmt w:val="bullet"/>
+      <w:lvlText w:val="o"/>
+      <w:lvlJc w:val="left"/>
+      <w:pPr>
+        <w:ind w:left="3600" w:hanging="360"/>
+      </w:pPr>
+      <w:rPr>
+        <w:rFonts w:ascii="Courier New" w:hAnsi="Courier New" w:cs="Courier New" w:hint="default"/>
+      </w:rPr>
+    </w:lvl>
+    <w:lvl w:ilvl="5" w:tplc="34090005" w:tentative="1">
+      <w:start w:val="1"/>
+      <w:numFmt w:val="bullet"/>
+      <w:lvlText w:val=""/>
+      <w:lvlJc w:val="left"/>
+      <w:pPr>
+        <w:ind w:left="4320" w:hanging="360"/>
+      </w:pPr>
+      <w:rPr>
+        <w:rFonts w:ascii="Wingdings" w:hAnsi="Wingdings" w:hint="default"/>
+      </w:rPr>
+    </w:lvl>
+    <w:lvl w:ilvl="6" w:tplc="34090001" w:tentative="1">
+      <w:start w:val="1"/>
+      <w:numFmt w:val="bullet"/>
+      <w:lvlText w:val=""/>
+      <w:lvlJc w:val="left"/>
+      <w:pPr>
+        <w:ind w:left="5040" w:hanging="360"/>
+      </w:pPr>
+      <w:rPr>
+        <w:rFonts w:ascii="Symbol" w:hAnsi="Symbol" w:hint="default"/>
+      </w:rPr>
+    </w:lvl>
+    <w:lvl w:ilvl="7" w:tplc="34090003" w:tentative="1">
+      <w:start w:val="1"/>
+      <w:numFmt w:val="bullet"/>
+      <w:lvlText w:val="o"/>
+      <w:lvlJc w:val="left"/>
+      <w:pPr>
+        <w:ind w:left="5760" w:hanging="360"/>
+      </w:pPr>
+      <w:rPr>
+        <w:rFonts w:ascii="Courier New" w:hAnsi="Courier New" w:cs="Courier New" w:hint="default"/>
+      </w:rPr>
+    </w:lvl>
+    <w:lvl w:ilvl="8" w:tplc="34090005" w:tentative="1">
+      <w:start w:val="1"/>
+      <w:numFmt w:val="bullet"/>
+      <w:lvlText w:val=""/>
+      <w:lvlJc w:val="left"/>
+      <w:pPr>
+        <w:ind w:left="6480" w:hanging="360"/>
+      </w:pPr>
+      <w:rPr>
+        <w:rFonts w:ascii="Wingdings" w:hAnsi="Wingdings" w:hint="default"/>
+      </w:rPr>
+    </w:lvl>
+  </w:abstractNum>
+  <w:abstractNum w:abstractNumId="1" w15:restartNumberingAfterBreak="0">
     <w:nsid w:val="28CB2831"/>
     <w:multiLevelType w:val="hybridMultilevel"/>
     <w:tmpl w:val="E3B2D9CC"/>
@@ -2331,7 +1792,179 @@
       </w:pPr>
     </w:lvl>
   </w:abstractNum>
-  <w:abstractNum w:abstractNumId="1" w15:restartNumberingAfterBreak="0">
+  <w:abstractNum w:abstractNumId="2" w15:restartNumberingAfterBreak="0">
+    <w:nsid w:val="2CF43EC6"/>
+    <w:multiLevelType w:val="hybridMultilevel"/>
+    <w:tmpl w:val="F3105BE6"/>
+    <w:lvl w:ilvl="0" w:tplc="3409000F">
+      <w:start w:val="1"/>
+      <w:numFmt w:val="decimal"/>
+      <w:lvlText w:val="%1."/>
+      <w:lvlJc w:val="left"/>
+      <w:pPr>
+        <w:ind w:left="720" w:hanging="360"/>
+      </w:pPr>
+    </w:lvl>
+    <w:lvl w:ilvl="1" w:tplc="34090019" w:tentative="1">
+      <w:start w:val="1"/>
+      <w:numFmt w:val="lowerLetter"/>
+      <w:lvlText w:val="%2."/>
+      <w:lvlJc w:val="left"/>
+      <w:pPr>
+        <w:ind w:left="1440" w:hanging="360"/>
+      </w:pPr>
+    </w:lvl>
+    <w:lvl w:ilvl="2" w:tplc="3409001B" w:tentative="1">
+      <w:start w:val="1"/>
+      <w:numFmt w:val="lowerRoman"/>
+      <w:lvlText w:val="%3."/>
+      <w:lvlJc w:val="right"/>
+      <w:pPr>
+        <w:ind w:left="2160" w:hanging="180"/>
+      </w:pPr>
+    </w:lvl>
+    <w:lvl w:ilvl="3" w:tplc="3409000F" w:tentative="1">
+      <w:start w:val="1"/>
+      <w:numFmt w:val="decimal"/>
+      <w:lvlText w:val="%4."/>
+      <w:lvlJc w:val="left"/>
+      <w:pPr>
+        <w:ind w:left="2880" w:hanging="360"/>
+      </w:pPr>
+    </w:lvl>
+    <w:lvl w:ilvl="4" w:tplc="34090019" w:tentative="1">
+      <w:start w:val="1"/>
+      <w:numFmt w:val="lowerLetter"/>
+      <w:lvlText w:val="%5."/>
+      <w:lvlJc w:val="left"/>
+      <w:pPr>
+        <w:ind w:left="3600" w:hanging="360"/>
+      </w:pPr>
+    </w:lvl>
+    <w:lvl w:ilvl="5" w:tplc="3409001B" w:tentative="1">
+      <w:start w:val="1"/>
+      <w:numFmt w:val="lowerRoman"/>
+      <w:lvlText w:val="%6."/>
+      <w:lvlJc w:val="right"/>
+      <w:pPr>
+        <w:ind w:left="4320" w:hanging="180"/>
+      </w:pPr>
+    </w:lvl>
+    <w:lvl w:ilvl="6" w:tplc="3409000F" w:tentative="1">
+      <w:start w:val="1"/>
+      <w:numFmt w:val="decimal"/>
+      <w:lvlText w:val="%7."/>
+      <w:lvlJc w:val="left"/>
+      <w:pPr>
+        <w:ind w:left="5040" w:hanging="360"/>
+      </w:pPr>
+    </w:lvl>
+    <w:lvl w:ilvl="7" w:tplc="34090019" w:tentative="1">
+      <w:start w:val="1"/>
+      <w:numFmt w:val="lowerLetter"/>
+      <w:lvlText w:val="%8."/>
+      <w:lvlJc w:val="left"/>
+      <w:pPr>
+        <w:ind w:left="5760" w:hanging="360"/>
+      </w:pPr>
+    </w:lvl>
+    <w:lvl w:ilvl="8" w:tplc="3409001B" w:tentative="1">
+      <w:start w:val="1"/>
+      <w:numFmt w:val="lowerRoman"/>
+      <w:lvlText w:val="%9."/>
+      <w:lvlJc w:val="right"/>
+      <w:pPr>
+        <w:ind w:left="6480" w:hanging="180"/>
+      </w:pPr>
+    </w:lvl>
+  </w:abstractNum>
+  <w:abstractNum w:abstractNumId="3" w15:restartNumberingAfterBreak="0">
+    <w:nsid w:val="32C4446D"/>
+    <w:multiLevelType w:val="hybridMultilevel"/>
+    <w:tmpl w:val="A2F07E1C"/>
+    <w:lvl w:ilvl="0" w:tplc="3409000F">
+      <w:start w:val="1"/>
+      <w:numFmt w:val="decimal"/>
+      <w:lvlText w:val="%1."/>
+      <w:lvlJc w:val="left"/>
+      <w:pPr>
+        <w:ind w:left="720" w:hanging="360"/>
+      </w:pPr>
+    </w:lvl>
+    <w:lvl w:ilvl="1" w:tplc="34090019" w:tentative="1">
+      <w:start w:val="1"/>
+      <w:numFmt w:val="lowerLetter"/>
+      <w:lvlText w:val="%2."/>
+      <w:lvlJc w:val="left"/>
+      <w:pPr>
+        <w:ind w:left="1440" w:hanging="360"/>
+      </w:pPr>
+    </w:lvl>
+    <w:lvl w:ilvl="2" w:tplc="3409001B" w:tentative="1">
+      <w:start w:val="1"/>
+      <w:numFmt w:val="lowerRoman"/>
+      <w:lvlText w:val="%3."/>
+      <w:lvlJc w:val="right"/>
+      <w:pPr>
+        <w:ind w:left="2160" w:hanging="180"/>
+      </w:pPr>
+    </w:lvl>
+    <w:lvl w:ilvl="3" w:tplc="3409000F" w:tentative="1">
+      <w:start w:val="1"/>
+      <w:numFmt w:val="decimal"/>
+      <w:lvlText w:val="%4."/>
+      <w:lvlJc w:val="left"/>
+      <w:pPr>
+        <w:ind w:left="2880" w:hanging="360"/>
+      </w:pPr>
+    </w:lvl>
+    <w:lvl w:ilvl="4" w:tplc="34090019" w:tentative="1">
+      <w:start w:val="1"/>
+      <w:numFmt w:val="lowerLetter"/>
+      <w:lvlText w:val="%5."/>
+      <w:lvlJc w:val="left"/>
+      <w:pPr>
+        <w:ind w:left="3600" w:hanging="360"/>
+      </w:pPr>
+    </w:lvl>
+    <w:lvl w:ilvl="5" w:tplc="3409001B" w:tentative="1">
+      <w:start w:val="1"/>
+      <w:numFmt w:val="lowerRoman"/>
+      <w:lvlText w:val="%6."/>
+      <w:lvlJc w:val="right"/>
+      <w:pPr>
+        <w:ind w:left="4320" w:hanging="180"/>
+      </w:pPr>
+    </w:lvl>
+    <w:lvl w:ilvl="6" w:tplc="3409000F" w:tentative="1">
+      <w:start w:val="1"/>
+      <w:numFmt w:val="decimal"/>
+      <w:lvlText w:val="%7."/>
+      <w:lvlJc w:val="left"/>
+      <w:pPr>
+        <w:ind w:left="5040" w:hanging="360"/>
+      </w:pPr>
+    </w:lvl>
+    <w:lvl w:ilvl="7" w:tplc="34090019" w:tentative="1">
+      <w:start w:val="1"/>
+      <w:numFmt w:val="lowerLetter"/>
+      <w:lvlText w:val="%8."/>
+      <w:lvlJc w:val="left"/>
+      <w:pPr>
+        <w:ind w:left="5760" w:hanging="360"/>
+      </w:pPr>
+    </w:lvl>
+    <w:lvl w:ilvl="8" w:tplc="3409001B" w:tentative="1">
+      <w:start w:val="1"/>
+      <w:numFmt w:val="lowerRoman"/>
+      <w:lvlText w:val="%9."/>
+      <w:lvlJc w:val="right"/>
+      <w:pPr>
+        <w:ind w:left="6480" w:hanging="180"/>
+      </w:pPr>
+    </w:lvl>
+  </w:abstractNum>
+  <w:abstractNum w:abstractNumId="4" w15:restartNumberingAfterBreak="0">
     <w:nsid w:val="53007573"/>
     <w:multiLevelType w:val="hybridMultilevel"/>
     <w:tmpl w:val="F84C3E48"/>
@@ -2417,7 +2050,7 @@
       </w:pPr>
     </w:lvl>
   </w:abstractNum>
-  <w:abstractNum w:abstractNumId="2" w15:restartNumberingAfterBreak="0">
+  <w:abstractNum w:abstractNumId="5" w15:restartNumberingAfterBreak="0">
     <w:nsid w:val="6A5A5320"/>
     <w:multiLevelType w:val="hybridMultilevel"/>
     <w:tmpl w:val="507C1CD2"/>
@@ -2510,13 +2143,22 @@
     </w:lvl>
   </w:abstractNum>
   <w:num w:numId="1">
-    <w:abstractNumId w:val="2"/>
+    <w:abstractNumId w:val="5"/>
   </w:num>
   <w:num w:numId="2">
+    <w:abstractNumId w:val="1"/>
+  </w:num>
+  <w:num w:numId="3">
+    <w:abstractNumId w:val="4"/>
+  </w:num>
+  <w:num w:numId="4">
+    <w:abstractNumId w:val="3"/>
+  </w:num>
+  <w:num w:numId="5">
     <w:abstractNumId w:val="0"/>
   </w:num>
-  <w:num w:numId="3">
-    <w:abstractNumId w:val="1"/>
+  <w:num w:numId="6">
+    <w:abstractNumId w:val="2"/>
   </w:num>
   <w:numIdMacAtCleanup w:val="3"/>
 </w:numbering>
@@ -3348,7 +2990,7 @@
 </file>
 
 <file path=customXml/itemProps1.xml><?xml version="1.0" encoding="utf-8"?>
-<ds:datastoreItem xmlns:ds="http://schemas.openxmlformats.org/officeDocument/2006/customXml" ds:itemID="{09FE1B96-3ED4-4A02-805E-FC637271A2FF}">
+<ds:datastoreItem xmlns:ds="http://schemas.openxmlformats.org/officeDocument/2006/customXml" ds:itemID="{D5EF8115-F211-49C2-A4C1-9B229768B6CE}">
   <ds:schemaRefs>
     <ds:schemaRef ds:uri="http://schemas.openxmlformats.org/officeDocument/2006/bibliography"/>
   </ds:schemaRefs>

</xml_diff>